<commit_message>
more work on guidelines
</commit_message>
<xml_diff>
--- a/grafisk-manual-mall.docx
+++ b/grafisk-manual-mall.docx
@@ -869,7 +869,10 @@
     <w:p/>
     <w:p>
       <w:r>
-        <w:t>25-45</w:t>
+        <w:t>25-</w:t>
+      </w:r>
+      <w:r>
+        <w:t>55</w:t>
       </w:r>
       <w:r>
         <w:t xml:space="preserve"> år</w:t>
@@ -887,7 +890,13 @@
     </w:p>
     <w:p>
       <w:r>
-        <w:t>Vilka typer av färger föredras?</w:t>
+        <w:t>Vilka typer av färger föredras</w:t>
+      </w:r>
+      <w:r>
+        <w:t xml:space="preserve"> och hur får dessa dig att känna dig</w:t>
+      </w:r>
+      <w:r>
+        <w:t>?</w:t>
       </w:r>
     </w:p>
     <w:p/>

</xml_diff>